<commit_message>
Documentation updated, added Class diagram picture in project
</commit_message>
<xml_diff>
--- a/Documentation/Machine Translation Service.docx
+++ b/Documentation/Machine Translation Service.docx
@@ -801,17 +801,8 @@
         </w:rPr>
         <w:t>validation ,boilerplate code and object mapping.</w:t>
       </w:r>
-    </w:p>
-    <w:p>
-      <w:pPr>
-        <w:ind w:left="360"/>
-        <w:rPr>
-          <w:rFonts w:ascii="Times New Roman" w:hAnsi="Times New Roman" w:cs="Times New Roman"/>
-          <w:sz w:val="28"/>
-          <w:szCs w:val="28"/>
-          <w:lang w:val="sr-Latn-CS"/>
-        </w:rPr>
-      </w:pPr>
+      <w:bookmarkStart w:id="0" w:name="_GoBack"/>
+      <w:bookmarkEnd w:id="0"/>
     </w:p>
     <w:p>
       <w:pPr>
@@ -1266,7 +1257,6 @@
           <w:szCs w:val="28"/>
           <w:lang w:val="sr-Latn-CS"/>
         </w:rPr>
-        <w:lastRenderedPageBreak/>
         <w:t>Sample Response:</w:t>
       </w:r>
       <w:r>
@@ -1350,7 +1340,25 @@
           <w:szCs w:val="28"/>
           <w:lang w:val="sr-Latn-CS"/>
         </w:rPr>
-        <w:t>The same principle was applied in this request as in the previous one, but there was no need to use the DTO class.</w:t>
+        <w:t xml:space="preserve">The </w:t>
+      </w:r>
+      <w:r>
+        <w:rPr>
+          <w:rFonts w:ascii="Times New Roman" w:hAnsi="Times New Roman" w:cs="Times New Roman"/>
+          <w:sz w:val="28"/>
+          <w:szCs w:val="28"/>
+          <w:lang w:val="sr-Latn-CS"/>
+        </w:rPr>
+        <w:t>similar</w:t>
+      </w:r>
+      <w:r>
+        <w:rPr>
+          <w:rFonts w:ascii="Times New Roman" w:hAnsi="Times New Roman" w:cs="Times New Roman"/>
+          <w:sz w:val="28"/>
+          <w:szCs w:val="28"/>
+          <w:lang w:val="sr-Latn-CS"/>
+        </w:rPr>
+        <w:t xml:space="preserve"> principle was applied in this request as in the previous one, but there was no need to use the DTO class.</w:t>
       </w:r>
     </w:p>
     <w:p>
@@ -2015,16 +2023,7 @@
           <w:i/>
           <w:lang w:val="sr-Latn-CS"/>
         </w:rPr>
-        <w:t xml:space="preserve"> – screenshot of </w:t>
-      </w:r>
-      <w:bookmarkStart w:id="0" w:name="_GoBack"/>
-      <w:bookmarkEnd w:id="0"/>
-      <w:r>
-        <w:rPr>
-          <w:i/>
-          <w:lang w:val="sr-Latn-CS"/>
-        </w:rPr>
-        <w:t>method for validation</w:t>
+        <w:t xml:space="preserve"> –method for validation</w:t>
       </w:r>
     </w:p>
     <w:p>
@@ -2083,6 +2082,423 @@
     </w:p>
     <w:p>
       <w:pPr>
+        <w:ind w:left="360" w:firstLine="360"/>
+        <w:rPr>
+          <w:rFonts w:ascii="Times New Roman" w:hAnsi="Times New Roman" w:cs="Times New Roman"/>
+          <w:sz w:val="32"/>
+          <w:szCs w:val="32"/>
+          <w:lang w:val="sr-Latn-CS"/>
+        </w:rPr>
+      </w:pPr>
+      <w:r>
+        <w:rPr>
+          <w:rFonts w:ascii="Times New Roman" w:hAnsi="Times New Roman" w:cs="Times New Roman"/>
+          <w:sz w:val="32"/>
+          <w:szCs w:val="32"/>
+          <w:lang w:val="sr-Latn-CS"/>
+        </w:rPr>
+        <w:t>Endpoint: /</w:t>
+      </w:r>
+      <w:r>
+        <w:rPr>
+          <w:rFonts w:ascii="Times New Roman" w:hAnsi="Times New Roman" w:cs="Times New Roman"/>
+          <w:sz w:val="32"/>
+          <w:szCs w:val="32"/>
+          <w:lang w:val="sr-Latn-CS"/>
+        </w:rPr>
+        <w:t>validated-translate</w:t>
+      </w:r>
+    </w:p>
+    <w:p>
+      <w:pPr>
+        <w:ind w:left="720"/>
+        <w:rPr>
+          <w:rFonts w:ascii="Times New Roman" w:hAnsi="Times New Roman" w:cs="Times New Roman"/>
+          <w:sz w:val="32"/>
+          <w:szCs w:val="32"/>
+          <w:lang w:val="sr-Latn-CS"/>
+        </w:rPr>
+      </w:pPr>
+      <w:r>
+        <w:rPr>
+          <w:rFonts w:ascii="Times New Roman" w:hAnsi="Times New Roman" w:cs="Times New Roman"/>
+          <w:sz w:val="32"/>
+          <w:szCs w:val="32"/>
+          <w:lang w:val="sr-Latn-CS"/>
+        </w:rPr>
+        <w:t>Response: Receive all required data from client side and store in database table</w:t>
+      </w:r>
+      <w:r>
+        <w:rPr>
+          <w:rFonts w:ascii="Times New Roman" w:hAnsi="Times New Roman" w:cs="Times New Roman"/>
+          <w:sz w:val="32"/>
+          <w:szCs w:val="32"/>
+          <w:lang w:val="sr-Latn-CS"/>
+        </w:rPr>
+        <w:t xml:space="preserve">. </w:t>
+      </w:r>
+      <w:r>
+        <w:rPr>
+          <w:rFonts w:ascii="Times New Roman" w:hAnsi="Times New Roman" w:cs="Times New Roman"/>
+          <w:sz w:val="32"/>
+          <w:szCs w:val="32"/>
+          <w:lang w:val="sr-Latn-CS"/>
+        </w:rPr>
+        <w:t>Check if the content contains less than 30 words</w:t>
+      </w:r>
+      <w:r>
+        <w:rPr>
+          <w:rFonts w:ascii="Times New Roman" w:hAnsi="Times New Roman" w:cs="Times New Roman"/>
+          <w:sz w:val="32"/>
+          <w:szCs w:val="32"/>
+          <w:lang w:val="sr-Latn-CS"/>
+        </w:rPr>
+        <w:t>.</w:t>
+      </w:r>
+    </w:p>
+    <w:p>
+      <w:pPr>
+        <w:ind w:left="720"/>
+        <w:rPr>
+          <w:rFonts w:ascii="Times New Roman" w:hAnsi="Times New Roman" w:cs="Times New Roman"/>
+          <w:sz w:val="32"/>
+          <w:szCs w:val="32"/>
+          <w:lang w:val="sr-Latn-CS"/>
+        </w:rPr>
+      </w:pPr>
+      <w:r>
+        <w:rPr>
+          <w:rFonts w:ascii="Times New Roman" w:hAnsi="Times New Roman" w:cs="Times New Roman"/>
+          <w:sz w:val="32"/>
+          <w:szCs w:val="32"/>
+          <w:lang w:val="sr-Latn-CS"/>
+        </w:rPr>
+        <w:t xml:space="preserve">Sample Request Body: </w:t>
+      </w:r>
+    </w:p>
+    <w:p>
+      <w:pPr>
+        <w:ind w:left="720"/>
+        <w:rPr>
+          <w:rFonts w:ascii="Times New Roman" w:hAnsi="Times New Roman" w:cs="Times New Roman"/>
+          <w:sz w:val="32"/>
+          <w:szCs w:val="32"/>
+          <w:lang w:val="sr-Latn-CS"/>
+        </w:rPr>
+      </w:pPr>
+      <w:r>
+        <w:rPr>
+          <w:rFonts w:ascii="Times New Roman" w:hAnsi="Times New Roman" w:cs="Times New Roman"/>
+          <w:sz w:val="32"/>
+          <w:szCs w:val="32"/>
+          <w:lang w:val="sr-Latn-CS"/>
+        </w:rPr>
+        <w:t>{</w:t>
+      </w:r>
+    </w:p>
+    <w:p>
+      <w:pPr>
+        <w:ind w:left="720"/>
+        <w:rPr>
+          <w:rFonts w:ascii="Times New Roman" w:hAnsi="Times New Roman" w:cs="Times New Roman"/>
+          <w:sz w:val="32"/>
+          <w:szCs w:val="32"/>
+          <w:lang w:val="sr-Latn-CS"/>
+        </w:rPr>
+      </w:pPr>
+      <w:r>
+        <w:rPr>
+          <w:rFonts w:ascii="Times New Roman" w:hAnsi="Times New Roman" w:cs="Times New Roman"/>
+          <w:sz w:val="32"/>
+          <w:szCs w:val="32"/>
+          <w:lang w:val="sr-Latn-CS"/>
+        </w:rPr>
+        <w:t xml:space="preserve">    "sourceLanguage":"English (United States)",</w:t>
+      </w:r>
+    </w:p>
+    <w:p>
+      <w:pPr>
+        <w:ind w:left="720"/>
+        <w:rPr>
+          <w:rFonts w:ascii="Times New Roman" w:hAnsi="Times New Roman" w:cs="Times New Roman"/>
+          <w:sz w:val="32"/>
+          <w:szCs w:val="32"/>
+          <w:lang w:val="sr-Latn-CS"/>
+        </w:rPr>
+      </w:pPr>
+      <w:r>
+        <w:rPr>
+          <w:rFonts w:ascii="Times New Roman" w:hAnsi="Times New Roman" w:cs="Times New Roman"/>
+          <w:sz w:val="32"/>
+          <w:szCs w:val="32"/>
+          <w:lang w:val="sr-Latn-CS"/>
+        </w:rPr>
+        <w:t xml:space="preserve">    "targetLanguage":"French (France)",</w:t>
+      </w:r>
+    </w:p>
+    <w:p>
+      <w:pPr>
+        <w:ind w:left="720"/>
+        <w:rPr>
+          <w:rFonts w:ascii="Times New Roman" w:hAnsi="Times New Roman" w:cs="Times New Roman"/>
+          <w:sz w:val="32"/>
+          <w:szCs w:val="32"/>
+          <w:lang w:val="sr-Latn-CS"/>
+        </w:rPr>
+      </w:pPr>
+      <w:r>
+        <w:rPr>
+          <w:rFonts w:ascii="Times New Roman" w:hAnsi="Times New Roman" w:cs="Times New Roman"/>
+          <w:sz w:val="32"/>
+          <w:szCs w:val="32"/>
+          <w:lang w:val="sr-Latn-CS"/>
+        </w:rPr>
+        <w:t xml:space="preserve">    "domain":"academic",</w:t>
+      </w:r>
+    </w:p>
+    <w:p>
+      <w:pPr>
+        <w:ind w:left="720"/>
+        <w:rPr>
+          <w:rFonts w:ascii="Times New Roman" w:hAnsi="Times New Roman" w:cs="Times New Roman"/>
+          <w:sz w:val="32"/>
+          <w:szCs w:val="32"/>
+          <w:lang w:val="sr-Latn-CS"/>
+        </w:rPr>
+      </w:pPr>
+      <w:r>
+        <w:rPr>
+          <w:rFonts w:ascii="Times New Roman" w:hAnsi="Times New Roman" w:cs="Times New Roman"/>
+          <w:sz w:val="32"/>
+          <w:szCs w:val="32"/>
+          <w:lang w:val="sr-Latn-CS"/>
+        </w:rPr>
+        <w:t xml:space="preserve">    "content":"Where u are ?"</w:t>
+      </w:r>
+    </w:p>
+    <w:p>
+      <w:pPr>
+        <w:ind w:left="720"/>
+        <w:rPr>
+          <w:rFonts w:ascii="Times New Roman" w:hAnsi="Times New Roman" w:cs="Times New Roman"/>
+          <w:sz w:val="32"/>
+          <w:szCs w:val="32"/>
+          <w:lang w:val="sr-Latn-CS"/>
+        </w:rPr>
+      </w:pPr>
+      <w:r>
+        <w:rPr>
+          <w:rFonts w:ascii="Times New Roman" w:hAnsi="Times New Roman" w:cs="Times New Roman"/>
+          <w:sz w:val="32"/>
+          <w:szCs w:val="32"/>
+          <w:lang w:val="sr-Latn-CS"/>
+        </w:rPr>
+        <w:t>}</w:t>
+      </w:r>
+    </w:p>
+    <w:p>
+      <w:pPr>
+        <w:ind w:left="720"/>
+        <w:rPr>
+          <w:rFonts w:ascii="Times New Roman" w:hAnsi="Times New Roman" w:cs="Times New Roman"/>
+          <w:sz w:val="32"/>
+          <w:szCs w:val="32"/>
+          <w:lang w:val="sr-Latn-CS"/>
+        </w:rPr>
+      </w:pPr>
+    </w:p>
+    <w:p>
+      <w:pPr>
+        <w:ind w:left="720"/>
+        <w:rPr>
+          <w:rFonts w:ascii="Times New Roman" w:hAnsi="Times New Roman" w:cs="Times New Roman"/>
+          <w:b/>
+          <w:sz w:val="32"/>
+          <w:szCs w:val="32"/>
+          <w:lang w:val="sr-Latn-CS"/>
+        </w:rPr>
+      </w:pPr>
+      <w:r>
+        <w:rPr>
+          <w:rFonts w:ascii="Times New Roman" w:hAnsi="Times New Roman" w:cs="Times New Roman"/>
+          <w:b/>
+          <w:sz w:val="32"/>
+          <w:szCs w:val="32"/>
+          <w:lang w:val="sr-Latn-CS"/>
+        </w:rPr>
+        <w:lastRenderedPageBreak/>
+        <w:t>Description:</w:t>
+      </w:r>
+    </w:p>
+    <w:p>
+      <w:pPr>
+        <w:ind w:left="720"/>
+        <w:rPr>
+          <w:rFonts w:ascii="Times New Roman" w:hAnsi="Times New Roman" w:cs="Times New Roman"/>
+          <w:sz w:val="28"/>
+          <w:szCs w:val="28"/>
+          <w:lang w:val="sr-Latn-CS"/>
+        </w:rPr>
+      </w:pPr>
+      <w:r>
+        <w:rPr>
+          <w:rFonts w:ascii="Times New Roman" w:hAnsi="Times New Roman" w:cs="Times New Roman"/>
+          <w:sz w:val="28"/>
+          <w:szCs w:val="28"/>
+          <w:lang w:val="sr-Latn-CS"/>
+        </w:rPr>
+        <w:t>Similar implementation to the previous POST request, with the addition of a check if the data exists in the database, there is a method</w:t>
+      </w:r>
+      <w:r>
+        <w:rPr>
+          <w:rFonts w:ascii="Times New Roman" w:hAnsi="Times New Roman" w:cs="Times New Roman"/>
+          <w:i/>
+          <w:sz w:val="28"/>
+          <w:szCs w:val="28"/>
+          <w:lang w:val="sr-Latn-CS"/>
+        </w:rPr>
+        <w:t xml:space="preserve"> isValidContent</w:t>
+      </w:r>
+      <w:r>
+        <w:rPr>
+          <w:rFonts w:ascii="Times New Roman" w:hAnsi="Times New Roman" w:cs="Times New Roman"/>
+          <w:i/>
+          <w:sz w:val="28"/>
+          <w:szCs w:val="28"/>
+          <w:lang w:val="sr-Latn-CS"/>
+        </w:rPr>
+        <w:t xml:space="preserve">() </w:t>
+      </w:r>
+      <w:r>
+        <w:rPr>
+          <w:rFonts w:ascii="Times New Roman" w:hAnsi="Times New Roman" w:cs="Times New Roman"/>
+          <w:sz w:val="28"/>
+          <w:szCs w:val="28"/>
+          <w:lang w:val="sr-Latn-CS"/>
+        </w:rPr>
+        <w:t>(</w:t>
+      </w:r>
+      <w:r>
+        <w:rPr>
+          <w:rFonts w:ascii="Times New Roman" w:hAnsi="Times New Roman" w:cs="Times New Roman"/>
+          <w:i/>
+          <w:sz w:val="28"/>
+          <w:szCs w:val="28"/>
+          <w:lang w:val="sr-Latn-CS"/>
+        </w:rPr>
+        <w:t>picture 1.</w:t>
+      </w:r>
+      <w:r>
+        <w:rPr>
+          <w:rFonts w:ascii="Times New Roman" w:hAnsi="Times New Roman" w:cs="Times New Roman"/>
+          <w:i/>
+          <w:sz w:val="28"/>
+          <w:szCs w:val="28"/>
+          <w:lang w:val="sr-Latn-CS"/>
+        </w:rPr>
+        <w:t>2</w:t>
+      </w:r>
+      <w:r>
+        <w:rPr>
+          <w:rFonts w:ascii="Times New Roman" w:hAnsi="Times New Roman" w:cs="Times New Roman"/>
+          <w:sz w:val="28"/>
+          <w:szCs w:val="28"/>
+          <w:lang w:val="sr-Latn-CS"/>
+        </w:rPr>
+        <w:t>)</w:t>
+      </w:r>
+      <w:r>
+        <w:rPr>
+          <w:rFonts w:ascii="Times New Roman" w:hAnsi="Times New Roman" w:cs="Times New Roman"/>
+          <w:sz w:val="28"/>
+          <w:szCs w:val="28"/>
+          <w:lang w:val="sr-Latn-CS"/>
+        </w:rPr>
+        <w:t>that verifies if the text contains more than 30 words. If it contains more words, an exception will be thrown, providing an appropriate message.</w:t>
+      </w:r>
+    </w:p>
+    <w:p>
+      <w:pPr>
+        <w:ind w:left="720"/>
+        <w:rPr>
+          <w:rFonts w:ascii="Times New Roman" w:hAnsi="Times New Roman" w:cs="Times New Roman"/>
+          <w:sz w:val="28"/>
+          <w:szCs w:val="28"/>
+          <w:lang w:val="sr-Latn-CS"/>
+        </w:rPr>
+      </w:pPr>
+    </w:p>
+    <w:p>
+      <w:pPr>
+        <w:ind w:left="720"/>
+        <w:rPr>
+          <w:rFonts w:ascii="Times New Roman" w:hAnsi="Times New Roman" w:cs="Times New Roman"/>
+          <w:sz w:val="32"/>
+          <w:szCs w:val="32"/>
+          <w:lang w:val="sr-Latn-CS"/>
+        </w:rPr>
+      </w:pPr>
+      <w:r>
+        <w:rPr>
+          <w:noProof/>
+        </w:rPr>
+        <w:drawing>
+          <wp:inline distT="0" distB="0" distL="0" distR="0" wp14:anchorId="4134B137" wp14:editId="39549498">
+            <wp:extent cx="4886325" cy="1590675"/>
+            <wp:effectExtent l="0" t="0" r="9525" b="9525"/>
+            <wp:docPr id="2" name="Picture 2"/>
+            <wp:cNvGraphicFramePr>
+              <a:graphicFrameLocks xmlns:a="http://schemas.openxmlformats.org/drawingml/2006/main" noChangeAspect="1"/>
+            </wp:cNvGraphicFramePr>
+            <a:graphic xmlns:a="http://schemas.openxmlformats.org/drawingml/2006/main">
+              <a:graphicData uri="http://schemas.openxmlformats.org/drawingml/2006/picture">
+                <pic:pic xmlns:pic="http://schemas.openxmlformats.org/drawingml/2006/picture">
+                  <pic:nvPicPr>
+                    <pic:cNvPr id="0" name=""/>
+                    <pic:cNvPicPr/>
+                  </pic:nvPicPr>
+                  <pic:blipFill>
+                    <a:blip r:embed="rId10"/>
+                    <a:stretch>
+                      <a:fillRect/>
+                    </a:stretch>
+                  </pic:blipFill>
+                  <pic:spPr>
+                    <a:xfrm>
+                      <a:off x="0" y="0"/>
+                      <a:ext cx="4886325" cy="1590675"/>
+                    </a:xfrm>
+                    <a:prstGeom prst="rect">
+                      <a:avLst/>
+                    </a:prstGeom>
+                  </pic:spPr>
+                </pic:pic>
+              </a:graphicData>
+            </a:graphic>
+          </wp:inline>
+        </w:drawing>
+      </w:r>
+    </w:p>
+    <w:p>
+      <w:pPr>
+        <w:jc w:val="center"/>
+        <w:rPr>
+          <w:i/>
+          <w:lang w:val="sr-Latn-CS"/>
+        </w:rPr>
+      </w:pPr>
+      <w:r>
+        <w:rPr>
+          <w:i/>
+          <w:lang w:val="sr-Latn-CS"/>
+        </w:rPr>
+        <w:t>Picture 1.2 – method for validation words in content</w:t>
+      </w:r>
+    </w:p>
+    <w:p>
+      <w:pPr>
+        <w:ind w:left="720"/>
+        <w:jc w:val="center"/>
         <w:rPr>
           <w:rFonts w:ascii="Times New Roman" w:hAnsi="Times New Roman" w:cs="Times New Roman"/>
           <w:sz w:val="32"/>
@@ -2946,6 +3362,7 @@
   <w:style w:type="paragraph" w:default="1" w:styleId="Normal">
     <w:name w:val="Normal"/>
     <w:qFormat/>
+    <w:rsid w:val="0084380D"/>
   </w:style>
   <w:style w:type="character" w:default="1" w:styleId="DefaultParagraphFont">
     <w:name w:val="Default Paragraph Font"/>
@@ -3057,6 +3474,29 @@
       <w:rFonts w:ascii="Tahoma" w:hAnsi="Tahoma" w:cs="Tahoma"/>
       <w:sz w:val="16"/>
       <w:szCs w:val="16"/>
+    </w:rPr>
+  </w:style>
+  <w:style w:type="character" w:styleId="Hyperlink">
+    <w:name w:val="Hyperlink"/>
+    <w:basedOn w:val="DefaultParagraphFont"/>
+    <w:uiPriority w:val="99"/>
+    <w:unhideWhenUsed/>
+    <w:rsid w:val="00810209"/>
+    <w:rPr>
+      <w:color w:val="0000FF" w:themeColor="hyperlink"/>
+      <w:u w:val="single"/>
+    </w:rPr>
+  </w:style>
+  <w:style w:type="character" w:styleId="FollowedHyperlink">
+    <w:name w:val="FollowedHyperlink"/>
+    <w:basedOn w:val="DefaultParagraphFont"/>
+    <w:uiPriority w:val="99"/>
+    <w:semiHidden/>
+    <w:unhideWhenUsed/>
+    <w:rsid w:val="00810209"/>
+    <w:rPr>
+      <w:color w:val="800080" w:themeColor="followedHyperlink"/>
+      <w:u w:val="single"/>
     </w:rPr>
   </w:style>
 </w:styles>
@@ -3221,6 +3661,7 @@
   <w:style w:type="paragraph" w:default="1" w:styleId="Normal">
     <w:name w:val="Normal"/>
     <w:qFormat/>
+    <w:rsid w:val="0084380D"/>
   </w:style>
   <w:style w:type="character" w:default="1" w:styleId="DefaultParagraphFont">
     <w:name w:val="Default Paragraph Font"/>
@@ -3332,6 +3773,29 @@
       <w:rFonts w:ascii="Tahoma" w:hAnsi="Tahoma" w:cs="Tahoma"/>
       <w:sz w:val="16"/>
       <w:szCs w:val="16"/>
+    </w:rPr>
+  </w:style>
+  <w:style w:type="character" w:styleId="Hyperlink">
+    <w:name w:val="Hyperlink"/>
+    <w:basedOn w:val="DefaultParagraphFont"/>
+    <w:uiPriority w:val="99"/>
+    <w:unhideWhenUsed/>
+    <w:rsid w:val="00810209"/>
+    <w:rPr>
+      <w:color w:val="0000FF" w:themeColor="hyperlink"/>
+      <w:u w:val="single"/>
+    </w:rPr>
+  </w:style>
+  <w:style w:type="character" w:styleId="FollowedHyperlink">
+    <w:name w:val="FollowedHyperlink"/>
+    <w:basedOn w:val="DefaultParagraphFont"/>
+    <w:uiPriority w:val="99"/>
+    <w:semiHidden/>
+    <w:unhideWhenUsed/>
+    <w:rsid w:val="00810209"/>
+    <w:rPr>
+      <w:color w:val="800080" w:themeColor="followedHyperlink"/>
+      <w:u w:val="single"/>
     </w:rPr>
   </w:style>
 </w:styles>
@@ -3627,7 +4091,7 @@
 </file>
 
 <file path=customXml/itemProps1.xml><?xml version="1.0" encoding="utf-8"?>
-<ds:datastoreItem xmlns:ds="http://schemas.openxmlformats.org/officeDocument/2006/customXml" ds:itemID="{8195D47B-2526-44E4-80D4-7ADA67EB2551}">
+<ds:datastoreItem xmlns:ds="http://schemas.openxmlformats.org/officeDocument/2006/customXml" ds:itemID="{2343C9FD-F92D-495D-9C21-D3A2CC13A92C}">
   <ds:schemaRefs>
     <ds:schemaRef ds:uri="http://schemas.openxmlformats.org/officeDocument/2006/bibliography"/>
   </ds:schemaRefs>

</xml_diff>